<commit_message>
[HCI] my first html and css
</commit_message>
<xml_diff>
--- a/HCI_Homework_1.docx
+++ b/HCI_Homework_1.docx
@@ -53,8 +53,230 @@
         </w:rPr>
         <w:t>민두기</w:t>
       </w:r>
+    </w:p>
+    <w:p>
+      <w:pPr>
+        <w:jc w:val="right"/>
+      </w:pPr>
+    </w:p>
+    <w:p>
+      <w:pPr>
+        <w:jc w:val="left"/>
+      </w:pPr>
+      <w:r>
+        <w:rPr>
+          <w:rFonts w:hint="eastAsia"/>
+        </w:rPr>
+        <w:t xml:space="preserve">오늘날 노트북, 스마트폰, 스마트 워치같은 디지털 제품들이 전세계 사람들의 </w:t>
+      </w:r>
+      <w:r>
+        <w:rPr>
+          <w:rFonts w:hint="eastAsia"/>
+        </w:rPr>
+        <w:t>생활 속에</w:t>
+      </w:r>
+      <w:r>
+        <w:rPr>
+          <w:rFonts w:hint="eastAsia"/>
+        </w:rPr>
+        <w:t xml:space="preserve"> 녹아 들어 사람들은 항상 디지털 제품과 맞닿아 가며 살아간다.</w:t>
+      </w:r>
+      <w:r>
+        <w:rPr>
+          <w:rFonts w:hint="eastAsia"/>
+        </w:rPr>
+        <w:t xml:space="preserve"> </w:t>
+      </w:r>
+      <w:r>
+        <w:t>HCI</w:t>
+      </w:r>
+      <w:r>
+        <w:rPr>
+          <w:rFonts w:hint="eastAsia"/>
+        </w:rPr>
+        <w:t xml:space="preserve">는 </w:t>
+      </w:r>
+      <w:r>
+        <w:rPr>
+          <w:rFonts w:hint="eastAsia"/>
+        </w:rPr>
+        <w:t xml:space="preserve">이런 생활 속에서 </w:t>
+      </w:r>
+      <w:r>
+        <w:rPr>
+          <w:rFonts w:hint="eastAsia"/>
+        </w:rPr>
+        <w:t xml:space="preserve">사람들이 </w:t>
+      </w:r>
+      <w:r>
+        <w:rPr>
+          <w:rFonts w:hint="eastAsia"/>
+        </w:rPr>
+        <w:t>디지털 기술을 통해 최적의 사용자 경험 (</w:t>
+      </w:r>
+      <w:r>
+        <w:t xml:space="preserve">UX) </w:t>
+      </w:r>
+      <w:r>
+        <w:rPr>
+          <w:rFonts w:hint="eastAsia"/>
+        </w:rPr>
+        <w:t xml:space="preserve">을 </w:t>
+      </w:r>
+      <w:r>
+        <w:rPr>
+          <w:rFonts w:hint="eastAsia"/>
+        </w:rPr>
+        <w:t>할 수 있도록 도와준다</w:t>
+      </w:r>
+      <w:r>
+        <w:rPr>
+          <w:rFonts w:hint="eastAsia"/>
+        </w:rPr>
+        <w:t xml:space="preserve">. </w:t>
+      </w:r>
+      <w:r>
+        <w:rPr>
+          <w:rFonts w:hint="eastAsia"/>
+        </w:rPr>
+        <w:t xml:space="preserve">여기서 말하는 사용자 경험이란 </w:t>
+      </w:r>
+      <w:r>
+        <w:rPr>
+          <w:rFonts w:hint="eastAsia"/>
+        </w:rPr>
+        <w:t xml:space="preserve">사람들이 디지털 제품과 상호작용 하면서 </w:t>
+      </w:r>
+      <w:r>
+        <w:rPr>
+          <w:rFonts w:hint="eastAsia"/>
+        </w:rPr>
+        <w:t>그</w:t>
+      </w:r>
+      <w:r>
+        <w:rPr>
+          <w:rFonts w:hint="eastAsia"/>
+        </w:rPr>
+        <w:t xml:space="preserve">들 속에 축적하게되는 모든 지식과 기억과 감정을 의미한다. 그러므로 </w:t>
+      </w:r>
+      <w:r>
+        <w:t>HCI</w:t>
+      </w:r>
+      <w:r>
+        <w:rPr>
+          <w:rFonts w:hint="eastAsia"/>
+        </w:rPr>
+        <w:t>란 인터페이스 (사용자와 디지털 제품이 상호작용 하는 도구)</w:t>
+      </w:r>
+      <w:r>
+        <w:rPr>
+          <w:rFonts w:hint="eastAsia"/>
+        </w:rPr>
+        <w:t xml:space="preserve"> </w:t>
+      </w:r>
+      <w:r>
+        <w:rPr>
+          <w:rFonts w:hint="eastAsia"/>
+        </w:rPr>
+        <w:t xml:space="preserve">를 기반으로 한 </w:t>
+      </w:r>
+      <w:r>
+        <w:rPr>
+          <w:rFonts w:hint="eastAsia"/>
+        </w:rPr>
+        <w:t>인터랙션</w:t>
+      </w:r>
+      <w:r>
+        <w:rPr>
+          <w:rFonts w:hint="eastAsia"/>
+        </w:rPr>
+        <w:t xml:space="preserve"> (사용자와 디지털 제품 간의 의사소통을 하는 행위)</w:t>
+      </w:r>
+      <w:r>
+        <w:rPr>
+          <w:rFonts w:hint="eastAsia"/>
+        </w:rPr>
+        <w:t xml:space="preserve"> 을 </w:t>
+      </w:r>
+      <w:r>
+        <w:rPr>
+          <w:rFonts w:hint="eastAsia"/>
+        </w:rPr>
+        <w:t xml:space="preserve">통해 가치 있는 경험을 제공하는 분야라 할 수 있다. </w:t>
+      </w:r>
+      <w:r>
+        <w:rPr>
+          <w:rFonts w:hint="eastAsia"/>
+        </w:rPr>
+        <w:t xml:space="preserve">이러한 시스템의 사용자가 </w:t>
+      </w:r>
+      <w:r>
+        <w:rPr>
+          <w:rFonts w:hint="eastAsia"/>
+        </w:rPr>
+        <w:t>최적의 경험을 얻기 위해서는</w:t>
+      </w:r>
+      <w:r>
+        <w:rPr>
+          <w:rFonts w:hint="eastAsia"/>
+        </w:rPr>
+        <w:t xml:space="preserve"> 유용성, 사용성, 감성이라는 세 박자가 조화롭게 잘 맞아야 하며, 하나라도 결여 되어있다면, 최적의 경험을 갖기 힘들게 된다</w:t>
+      </w:r>
+      <w:r>
+        <w:rPr>
+          <w:rFonts w:hint="eastAsia"/>
+        </w:rPr>
+        <w:t>.</w:t>
+      </w:r>
+      <w:r>
+        <w:rPr>
+          <w:rFonts w:hint="eastAsia"/>
+        </w:rPr>
+        <w:t xml:space="preserve"> </w:t>
+      </w:r>
+      <w:r>
+        <w:rPr>
+          <w:rFonts w:hint="eastAsia"/>
+        </w:rPr>
+        <w:t>이러한</w:t>
+      </w:r>
       <w:bookmarkStart w:id="0" w:name="_GoBack"/>
       <w:bookmarkEnd w:id="0"/>
+      <w:r>
+        <w:rPr>
+          <w:rFonts w:hint="eastAsia"/>
+        </w:rPr>
+        <w:t xml:space="preserve"> </w:t>
+      </w:r>
+      <w:r>
+        <w:t>HCI</w:t>
+      </w:r>
+      <w:r>
+        <w:rPr>
+          <w:rFonts w:hint="eastAsia"/>
+        </w:rPr>
+        <w:t>는 디지털 산업의 발전에 따라 점점 더 중요한 학문으로 대두되고 있으며, 산업 (실용) 적 의미에서의 중요성과 정체성 또한 높아지고 있다.</w:t>
+      </w:r>
+      <w:r>
+        <w:rPr>
+          <w:rFonts w:hint="eastAsia"/>
+        </w:rPr>
+        <w:t xml:space="preserve"> 그러므로 </w:t>
+      </w:r>
+      <w:r>
+        <w:t>HCI</w:t>
+      </w:r>
+      <w:r>
+        <w:rPr>
+          <w:rFonts w:hint="eastAsia"/>
+        </w:rPr>
+        <w:t xml:space="preserve"> 전문가의 역할과 중요성이 높아질 것이다.</w:t>
+      </w:r>
+    </w:p>
+    <w:p>
+      <w:pPr>
+        <w:jc w:val="left"/>
+      </w:pPr>
     </w:p>
     <w:sectPr>
       <w:pgSz w:w="11900" w:h="16840"/>

</xml_diff>